<commit_message>
se agregan las referencias de los script a ejecutar en la base de datos
</commit_message>
<xml_diff>
--- a/Diccionarios Datos/Otro/ExcelMarcaciones/Manual Técnico para la Instalación del WS Marcaciones.docx
+++ b/Diccionarios Datos/Otro/ExcelMarcaciones/Manual Técnico para la Instalación del WS Marcaciones.docx
@@ -41,6 +41,10 @@
     <w:sdt>
       <w:sdtPr>
         <w:rPr>
+          <w:rFonts w:asciiTheme="minorHAnsi" w:eastAsiaTheme="minorHAnsi" w:hAnsiTheme="minorHAnsi" w:cstheme="minorBidi"/>
+          <w:color w:val="auto"/>
+          <w:sz w:val="22"/>
+          <w:szCs w:val="22"/>
           <w:lang w:val="es-ES"/>
         </w:rPr>
         <w:id w:val="889303129"/>
@@ -51,12 +55,8 @@
       </w:sdtPr>
       <w:sdtEndPr>
         <w:rPr>
-          <w:rFonts w:asciiTheme="minorHAnsi" w:eastAsiaTheme="minorHAnsi" w:hAnsiTheme="minorHAnsi" w:cstheme="minorBidi"/>
           <w:b/>
           <w:bCs/>
-          <w:color w:val="auto"/>
-          <w:sz w:val="22"/>
-          <w:szCs w:val="22"/>
         </w:rPr>
       </w:sdtEndPr>
       <w:sdtContent>
@@ -92,7 +92,7 @@
           <w:r>
             <w:fldChar w:fldCharType="separate"/>
           </w:r>
-          <w:hyperlink w:anchor="_Toc498547685" w:history="1">
+          <w:hyperlink w:anchor="_Toc498550552" w:history="1">
             <w:r>
               <w:rPr>
                 <w:rStyle w:val="Hipervnculo"/>
@@ -120,7 +120,7 @@
                 <w:noProof/>
                 <w:webHidden/>
               </w:rPr>
-              <w:instrText xml:space="preserve"> PAGEREF _Toc498547685 \h </w:instrText>
+              <w:instrText xml:space="preserve"> PAGEREF _Toc498550552 \h </w:instrText>
             </w:r>
             <w:r>
               <w:rPr>
@@ -163,14 +163,14 @@
               <w:lang w:val="en-US"/>
             </w:rPr>
           </w:pPr>
-          <w:hyperlink w:anchor="_Toc498547686" w:history="1">
+          <w:hyperlink w:anchor="_Toc498550553" w:history="1">
             <w:r>
               <w:rPr>
                 <w:rStyle w:val="Hipervnculo"/>
                 <w:noProof/>
                 <w:lang w:val="es-MX"/>
               </w:rPr>
-              <w:t>2.- Copiar a carpeta NominaX a la ruta c:\inetpub\wwwroot\</w:t>
+              <w:t>2.- Script de BD necesarios</w:t>
             </w:r>
             <w:r>
               <w:rPr>
@@ -191,7 +191,78 @@
                 <w:noProof/>
                 <w:webHidden/>
               </w:rPr>
-              <w:instrText xml:space="preserve"> PAGEREF _Toc498547686 \h </w:instrText>
+              <w:instrText xml:space="preserve"> PAGEREF _Toc498550553 \h </w:instrText>
+            </w:r>
+            <w:r>
+              <w:rPr>
+                <w:noProof/>
+                <w:webHidden/>
+              </w:rPr>
+            </w:r>
+            <w:r>
+              <w:rPr>
+                <w:noProof/>
+                <w:webHidden/>
+              </w:rPr>
+              <w:fldChar w:fldCharType="separate"/>
+            </w:r>
+            <w:r>
+              <w:rPr>
+                <w:noProof/>
+                <w:webHidden/>
+              </w:rPr>
+              <w:t>2</w:t>
+            </w:r>
+            <w:r>
+              <w:rPr>
+                <w:noProof/>
+                <w:webHidden/>
+              </w:rPr>
+              <w:fldChar w:fldCharType="end"/>
+            </w:r>
+          </w:hyperlink>
+        </w:p>
+        <w:p>
+          <w:pPr>
+            <w:pStyle w:val="TDC1"/>
+            <w:tabs>
+              <w:tab w:val="right" w:leader="dot" w:pos="8828"/>
+            </w:tabs>
+            <w:rPr>
+              <w:rFonts w:eastAsiaTheme="minorEastAsia"/>
+              <w:noProof/>
+              <w:lang w:val="en-US"/>
+            </w:rPr>
+          </w:pPr>
+          <w:hyperlink w:anchor="_Toc498550554" w:history="1">
+            <w:r>
+              <w:rPr>
+                <w:rStyle w:val="Hipervnculo"/>
+                <w:noProof/>
+                <w:lang w:val="es-MX"/>
+              </w:rPr>
+              <w:t>3.- Copiar a carpeta NominaX a la ruta c:\inetpub\wwwroot\</w:t>
+            </w:r>
+            <w:r>
+              <w:rPr>
+                <w:noProof/>
+                <w:webHidden/>
+              </w:rPr>
+              <w:tab/>
+            </w:r>
+            <w:r>
+              <w:rPr>
+                <w:noProof/>
+                <w:webHidden/>
+              </w:rPr>
+              <w:fldChar w:fldCharType="begin"/>
+            </w:r>
+            <w:r>
+              <w:rPr>
+                <w:noProof/>
+                <w:webHidden/>
+              </w:rPr>
+              <w:instrText xml:space="preserve"> PAGEREF _Toc498550554 \h </w:instrText>
             </w:r>
             <w:r>
               <w:rPr>
@@ -235,7 +306,7 @@
               <w:lang w:val="en-US"/>
             </w:rPr>
           </w:pPr>
-          <w:hyperlink w:anchor="_Toc498547687" w:history="1">
+          <w:hyperlink w:anchor="_Toc498550555" w:history="1">
             <w:r>
               <w:rPr>
                 <w:rStyle w:val="Hipervnculo"/>
@@ -279,7 +350,7 @@
                 <w:noProof/>
                 <w:webHidden/>
               </w:rPr>
-              <w:instrText xml:space="preserve"> PAGEREF _Toc498547687 \h </w:instrText>
+              <w:instrText xml:space="preserve"> PAGEREF _Toc498550555 \h </w:instrText>
             </w:r>
             <w:r>
               <w:rPr>
@@ -322,7 +393,7 @@
               <w:lang w:val="en-US"/>
             </w:rPr>
           </w:pPr>
-          <w:hyperlink w:anchor="_Toc498547688" w:history="1">
+          <w:hyperlink w:anchor="_Toc498550556" w:history="1">
             <w:r>
               <w:rPr>
                 <w:rStyle w:val="Hipervnculo"/>
@@ -350,7 +421,7 @@
                 <w:noProof/>
                 <w:webHidden/>
               </w:rPr>
-              <w:instrText xml:space="preserve"> PAGEREF _Toc498547688 \h </w:instrText>
+              <w:instrText xml:space="preserve"> PAGEREF _Toc498550556 \h </w:instrText>
             </w:r>
             <w:r>
               <w:rPr>
@@ -393,7 +464,7 @@
               <w:lang w:val="en-US"/>
             </w:rPr>
           </w:pPr>
-          <w:hyperlink w:anchor="_Toc498547689" w:history="1">
+          <w:hyperlink w:anchor="_Toc498550557" w:history="1">
             <w:r>
               <w:rPr>
                 <w:rStyle w:val="Hipervnculo"/>
@@ -421,7 +492,7 @@
                 <w:noProof/>
                 <w:webHidden/>
               </w:rPr>
-              <w:instrText xml:space="preserve"> PAGEREF _Toc498547689 \h </w:instrText>
+              <w:instrText xml:space="preserve"> PAGEREF _Toc498550557 \h </w:instrText>
             </w:r>
             <w:r>
               <w:rPr>
@@ -464,14 +535,14 @@
               <w:lang w:val="en-US"/>
             </w:rPr>
           </w:pPr>
-          <w:hyperlink w:anchor="_Toc498547690" w:history="1">
+          <w:hyperlink w:anchor="_Toc498550558" w:history="1">
             <w:r>
               <w:rPr>
                 <w:rStyle w:val="Hipervnculo"/>
                 <w:noProof/>
                 <w:lang w:val="es-MX"/>
               </w:rPr>
-              <w:t>3.- Crear un Sitio en la IIS</w:t>
+              <w:t>4.- Crear un Sitio en la IIS</w:t>
             </w:r>
             <w:r>
               <w:rPr>
@@ -492,7 +563,7 @@
                 <w:noProof/>
                 <w:webHidden/>
               </w:rPr>
-              <w:instrText xml:space="preserve"> PAGEREF _Toc498547690 \h </w:instrText>
+              <w:instrText xml:space="preserve"> PAGEREF _Toc498550558 \h </w:instrText>
             </w:r>
             <w:r>
               <w:rPr>
@@ -536,7 +607,7 @@
               <w:lang w:val="en-US"/>
             </w:rPr>
           </w:pPr>
-          <w:hyperlink w:anchor="_Toc498547691" w:history="1">
+          <w:hyperlink w:anchor="_Toc498550559" w:history="1">
             <w:r>
               <w:rPr>
                 <w:rStyle w:val="Hipervnculo"/>
@@ -580,7 +651,7 @@
                 <w:noProof/>
                 <w:webHidden/>
               </w:rPr>
-              <w:instrText xml:space="preserve"> PAGEREF _Toc498547691 \h </w:instrText>
+              <w:instrText xml:space="preserve"> PAGEREF _Toc498550559 \h </w:instrText>
             </w:r>
             <w:r>
               <w:rPr>
@@ -624,7 +695,7 @@
               <w:lang w:val="en-US"/>
             </w:rPr>
           </w:pPr>
-          <w:hyperlink w:anchor="_Toc498547692" w:history="1">
+          <w:hyperlink w:anchor="_Toc498550560" w:history="1">
             <w:r>
               <w:rPr>
                 <w:rStyle w:val="Hipervnculo"/>
@@ -668,7 +739,7 @@
                 <w:noProof/>
                 <w:webHidden/>
               </w:rPr>
-              <w:instrText xml:space="preserve"> PAGEREF _Toc498547692 \h </w:instrText>
+              <w:instrText xml:space="preserve"> PAGEREF _Toc498550560 \h </w:instrText>
             </w:r>
             <w:r>
               <w:rPr>
@@ -712,7 +783,7 @@
               <w:lang w:val="en-US"/>
             </w:rPr>
           </w:pPr>
-          <w:hyperlink w:anchor="_Toc498547693" w:history="1">
+          <w:hyperlink w:anchor="_Toc498550561" w:history="1">
             <w:r>
               <w:rPr>
                 <w:rStyle w:val="Hipervnculo"/>
@@ -756,7 +827,7 @@
                 <w:noProof/>
                 <w:webHidden/>
               </w:rPr>
-              <w:instrText xml:space="preserve"> PAGEREF _Toc498547693 \h </w:instrText>
+              <w:instrText xml:space="preserve"> PAGEREF _Toc498550561 \h </w:instrText>
             </w:r>
             <w:r>
               <w:rPr>
@@ -799,14 +870,14 @@
               <w:lang w:val="en-US"/>
             </w:rPr>
           </w:pPr>
-          <w:hyperlink w:anchor="_Toc498547694" w:history="1">
+          <w:hyperlink w:anchor="_Toc498550562" w:history="1">
             <w:r>
               <w:rPr>
                 <w:rStyle w:val="Hipervnculo"/>
                 <w:noProof/>
                 <w:lang w:val="es-MX"/>
               </w:rPr>
-              <w:t>4.- Para ver el WS desde el navegador</w:t>
+              <w:t>5.- Para ver el WS desde el navegador</w:t>
             </w:r>
             <w:r>
               <w:rPr>
@@ -827,7 +898,7 @@
                 <w:noProof/>
                 <w:webHidden/>
               </w:rPr>
-              <w:instrText xml:space="preserve"> PAGEREF _Toc498547694 \h </w:instrText>
+              <w:instrText xml:space="preserve"> PAGEREF _Toc498550562 \h </w:instrText>
             </w:r>
             <w:r>
               <w:rPr>
@@ -888,7 +959,7 @@
           <w:lang w:val="es-MX"/>
         </w:rPr>
       </w:pPr>
-      <w:bookmarkStart w:id="0" w:name="_Toc498547685"/>
+      <w:bookmarkStart w:id="0" w:name="_Toc498550552"/>
       <w:r>
         <w:rPr>
           <w:b/>
@@ -994,7 +1065,7 @@
           <w:lang w:val="es-MX"/>
         </w:rPr>
       </w:pPr>
-      <w:bookmarkStart w:id="1" w:name="_Toc498547686"/>
+      <w:bookmarkStart w:id="1" w:name="_Toc498550553"/>
       <w:r>
         <w:rPr>
           <w:b/>
@@ -1002,11 +1073,87 @@
           <w:lang w:val="es-MX"/>
         </w:rPr>
         <w:lastRenderedPageBreak/>
-        <w:t xml:space="preserve">2.- Copiar a carpeta </w:t>
+        <w:t>2.- Script de BD necesarios</w:t>
+      </w:r>
+      <w:bookmarkEnd w:id="1"/>
+    </w:p>
+    <w:p>
+      <w:pPr>
+        <w:rPr>
+          <w:lang w:val="es-MX"/>
+        </w:rPr>
+      </w:pPr>
+      <w:r>
+        <w:rPr>
+          <w:lang w:val="es-MX"/>
+        </w:rPr>
+        <w:t xml:space="preserve">Ejecutar todos los scripts que están en la ruta </w:t>
+      </w:r>
+    </w:p>
+    <w:p>
+      <w:pPr>
+        <w:rPr>
+          <w:lang w:val="es-MX"/>
+        </w:rPr>
+      </w:pPr>
+      <w:r>
+        <w:rPr>
+          <w:lang w:val="es-MX"/>
+        </w:rPr>
+        <w:t>ERP\Diccionarios Datos\</w:t>
       </w:r>
       <w:proofErr w:type="spellStart"/>
       <w:r>
         <w:rPr>
+          <w:lang w:val="es-MX"/>
+        </w:rPr>
+        <w:t>db_marcaciones</w:t>
+      </w:r>
+      <w:proofErr w:type="spellEnd"/>
+      <w:r>
+        <w:rPr>
+          <w:lang w:val="es-MX"/>
+        </w:rPr>
+        <w:t>\</w:t>
+      </w:r>
+      <w:proofErr w:type="spellStart"/>
+      <w:r>
+        <w:rPr>
+          <w:lang w:val="es-MX"/>
+        </w:rPr>
+        <w:t>ScriptsEjecutar</w:t>
+      </w:r>
+      <w:proofErr w:type="spellEnd"/>
+    </w:p>
+    <w:p>
+      <w:pPr>
+        <w:pStyle w:val="Ttulo1"/>
+        <w:rPr>
+          <w:b/>
+          <w:sz w:val="28"/>
+          <w:lang w:val="es-MX"/>
+        </w:rPr>
+      </w:pPr>
+      <w:bookmarkStart w:id="2" w:name="_Toc498550554"/>
+      <w:r>
+        <w:rPr>
+          <w:b/>
+          <w:sz w:val="28"/>
+          <w:lang w:val="es-MX"/>
+        </w:rPr>
+        <w:t>3</w:t>
+      </w:r>
+      <w:r>
+        <w:rPr>
+          <w:b/>
+          <w:sz w:val="28"/>
+          <w:lang w:val="es-MX"/>
+        </w:rPr>
+        <w:t xml:space="preserve">.- Copiar a carpeta </w:t>
+      </w:r>
+      <w:proofErr w:type="spellStart"/>
+      <w:r>
+        <w:rPr>
           <w:b/>
           <w:sz w:val="28"/>
           <w:lang w:val="es-MX"/>
@@ -1022,7 +1169,7 @@
         </w:rPr>
         <w:t xml:space="preserve"> a la ruta c:\inetpub\wwwroot\</w:t>
       </w:r>
-      <w:bookmarkEnd w:id="1"/>
+      <w:bookmarkEnd w:id="2"/>
     </w:p>
     <w:p>
       <w:pPr>
@@ -1087,7 +1234,7 @@
           <w:lang w:val="es-MX"/>
         </w:rPr>
       </w:pPr>
-      <w:bookmarkStart w:id="2" w:name="_Toc498547687"/>
+      <w:bookmarkStart w:id="3" w:name="_Toc498550555"/>
       <w:r>
         <w:rPr>
           <w:b/>
@@ -1114,7 +1261,7 @@
         </w:rPr>
         <w:t xml:space="preserve"> para la base de datos</w:t>
       </w:r>
-      <w:bookmarkEnd w:id="2"/>
+      <w:bookmarkEnd w:id="3"/>
     </w:p>
     <w:p>
       <w:pPr>
@@ -1209,14 +1356,7 @@
           <w:b/>
           <w:lang w:val="es-MX"/>
         </w:rPr>
-        <w:t>Nota:</w:t>
-      </w:r>
-      <w:r>
-        <w:rPr>
-          <w:b/>
-          <w:lang w:val="es-MX"/>
-        </w:rPr>
-        <w:t xml:space="preserve"> Tomar en cuenta que dentro la carpet</w:t>
+        <w:t>Nota: Tomar en cuenta que dentro la carpet</w:t>
       </w:r>
       <w:r>
         <w:rPr>
@@ -1246,7 +1386,23 @@
           <w:b/>
           <w:lang w:val="es-MX"/>
         </w:rPr>
-        <w:t xml:space="preserve"> esta </w:t>
+        <w:t xml:space="preserve"> </w:t>
+      </w:r>
+      <w:proofErr w:type="spellStart"/>
+      <w:r>
+        <w:rPr>
+          <w:b/>
+          <w:lang w:val="es-MX"/>
+        </w:rPr>
+        <w:t>esta</w:t>
+      </w:r>
+      <w:proofErr w:type="spellEnd"/>
+      <w:r>
+        <w:rPr>
+          <w:b/>
+          <w:lang w:val="es-MX"/>
+        </w:rPr>
+        <w:t xml:space="preserve"> </w:t>
       </w:r>
       <w:r>
         <w:rPr>
@@ -1308,7 +1464,7 @@
           <w:lang w:val="es-MX"/>
         </w:rPr>
       </w:pPr>
-      <w:bookmarkStart w:id="3" w:name="_Toc498547688"/>
+      <w:bookmarkStart w:id="4" w:name="_Toc498550556"/>
       <w:proofErr w:type="spellStart"/>
       <w:r>
         <w:rPr>
@@ -1323,7 +1479,7 @@
         </w:rPr>
         <w:t xml:space="preserve"> de Conexión</w:t>
       </w:r>
-      <w:bookmarkEnd w:id="3"/>
+      <w:bookmarkEnd w:id="4"/>
       <w:r>
         <w:rPr>
           <w:lang w:val="es-MX"/>
@@ -1661,7 +1817,7 @@
           <w:lang w:val="es-MX"/>
         </w:rPr>
       </w:pPr>
-      <w:bookmarkStart w:id="4" w:name="_Toc498547689"/>
+      <w:bookmarkStart w:id="5" w:name="_Toc498550557"/>
       <w:r>
         <w:rPr>
           <w:b/>
@@ -1670,7 +1826,7 @@
         </w:rPr>
         <w:t>Parámetro del Archivo a leer</w:t>
       </w:r>
-      <w:bookmarkEnd w:id="4"/>
+      <w:bookmarkEnd w:id="5"/>
     </w:p>
     <w:p>
       <w:pPr>
@@ -1748,16 +1904,24 @@
           <w:lang w:val="es-MX"/>
         </w:rPr>
       </w:pPr>
-      <w:bookmarkStart w:id="5" w:name="_Toc498547690"/>
-      <w:r>
-        <w:rPr>
-          <w:b/>
-          <w:sz w:val="28"/>
-          <w:lang w:val="es-MX"/>
-        </w:rPr>
-        <w:t>3.- Crear un Sitio en la IIS</w:t>
-      </w:r>
-      <w:bookmarkEnd w:id="5"/>
+      <w:bookmarkStart w:id="6" w:name="_Toc498550558"/>
+      <w:r>
+        <w:rPr>
+          <w:b/>
+          <w:sz w:val="28"/>
+          <w:lang w:val="es-MX"/>
+        </w:rPr>
+        <w:t>4</w:t>
+      </w:r>
+      <w:r>
+        <w:rPr>
+          <w:b/>
+          <w:sz w:val="28"/>
+          <w:lang w:val="es-MX"/>
+        </w:rPr>
+        <w:t>.- Crear un Sitio en la IIS</w:t>
+      </w:r>
+      <w:bookmarkEnd w:id="6"/>
     </w:p>
     <w:p>
       <w:pPr>
@@ -1822,7 +1986,7 @@
           <w:lang w:val="es-MX"/>
         </w:rPr>
       </w:pPr>
-      <w:bookmarkStart w:id="6" w:name="_Toc498547691"/>
+      <w:bookmarkStart w:id="7" w:name="_Toc498550559"/>
       <w:proofErr w:type="spellStart"/>
       <w:r>
         <w:rPr>
@@ -1850,7 +2014,7 @@
         </w:rPr>
         <w:t>Basicos</w:t>
       </w:r>
-      <w:bookmarkEnd w:id="6"/>
+      <w:bookmarkEnd w:id="7"/>
       <w:proofErr w:type="spellEnd"/>
     </w:p>
     <w:p>
@@ -2009,7 +2173,7 @@
           <w:lang w:val="es-MX"/>
         </w:rPr>
       </w:pPr>
-      <w:bookmarkStart w:id="7" w:name="_Toc498547692"/>
+      <w:bookmarkStart w:id="8" w:name="_Toc498550560"/>
       <w:r>
         <w:rPr>
           <w:b/>
@@ -2018,7 +2182,7 @@
         </w:rPr>
         <w:t>Asignación de Puerto</w:t>
       </w:r>
-      <w:bookmarkEnd w:id="7"/>
+      <w:bookmarkEnd w:id="8"/>
     </w:p>
     <w:p>
       <w:pPr>
@@ -2176,7 +2340,7 @@
           <w:lang w:val="es-MX"/>
         </w:rPr>
       </w:pPr>
-      <w:bookmarkStart w:id="8" w:name="_Toc498547693"/>
+      <w:bookmarkStart w:id="9" w:name="_Toc498550561"/>
       <w:r>
         <w:rPr>
           <w:b/>
@@ -2185,7 +2349,7 @@
         </w:rPr>
         <w:t>Inicio del Sitio</w:t>
       </w:r>
-      <w:bookmarkEnd w:id="8"/>
+      <w:bookmarkEnd w:id="9"/>
     </w:p>
     <w:p>
       <w:pPr>
@@ -2313,14 +2477,24 @@
           <w:lang w:val="es-MX"/>
         </w:rPr>
       </w:pPr>
-      <w:bookmarkStart w:id="9" w:name="_Toc498547694"/>
-      <w:r>
-        <w:rPr>
-          <w:b/>
-          <w:sz w:val="28"/>
-          <w:lang w:val="es-MX"/>
-        </w:rPr>
-        <w:t xml:space="preserve">4.- </w:t>
+      <w:bookmarkStart w:id="10" w:name="_Toc498550562"/>
+      <w:r>
+        <w:rPr>
+          <w:b/>
+          <w:sz w:val="28"/>
+          <w:lang w:val="es-MX"/>
+        </w:rPr>
+        <w:t>5</w:t>
+      </w:r>
+      <w:bookmarkStart w:id="11" w:name="_GoBack"/>
+      <w:bookmarkEnd w:id="11"/>
+      <w:r>
+        <w:rPr>
+          <w:b/>
+          <w:sz w:val="28"/>
+          <w:lang w:val="es-MX"/>
+        </w:rPr>
+        <w:t xml:space="preserve">.- </w:t>
       </w:r>
       <w:r>
         <w:rPr>
@@ -2330,7 +2504,7 @@
         </w:rPr>
         <w:t>Para ver el WS desde el navegador</w:t>
       </w:r>
-      <w:bookmarkEnd w:id="9"/>
+      <w:bookmarkEnd w:id="10"/>
     </w:p>
     <w:p>
       <w:pPr>
@@ -2652,8 +2826,6 @@
           <w:lang w:val="es-MX"/>
         </w:rPr>
       </w:pPr>
-      <w:bookmarkStart w:id="10" w:name="_GoBack"/>
-      <w:bookmarkEnd w:id="10"/>
       <w:r>
         <w:rPr>
           <w:sz w:val="28"/>
@@ -4156,7 +4328,7 @@
 </file>
 
 <file path=customXml/itemProps1.xml><?xml version="1.0" encoding="utf-8"?>
-<ds:datastoreItem xmlns:ds="http://schemas.openxmlformats.org/officeDocument/2006/customXml" ds:itemID="{EBB0C271-0AFE-42AD-9E94-1FCEADC2EFAC}">
+<ds:datastoreItem xmlns:ds="http://schemas.openxmlformats.org/officeDocument/2006/customXml" ds:itemID="{701B4C0A-87AC-41CC-A7EB-D500EE4466AD}">
   <ds:schemaRefs>
     <ds:schemaRef ds:uri="http://schemas.openxmlformats.org/officeDocument/2006/bibliography"/>
   </ds:schemaRefs>

</xml_diff>